<commit_message>
IT 161 and 142 projects
</commit_message>
<xml_diff>
--- a/IT142/Windows Image Project/ImageProjectReport.docx
+++ b/IT142/Windows Image Project/ImageProjectReport.docx
@@ -139,8 +139,6 @@
           <w:rFonts w:ascii="Arial" w:hAnsi="Arial" w:cs="Arial"/>
         </w:rPr>
       </w:pPr>
-      <w:bookmarkStart w:id="0" w:name="_GoBack"/>
-      <w:bookmarkEnd w:id="0"/>
       <w:r>
         <w:rPr>
           <w:rFonts w:ascii="Arial" w:hAnsi="Arial" w:cs="Arial"/>
@@ -403,6 +401,16 @@
           <w:rFonts w:ascii="Arial" w:hAnsi="Arial" w:cs="Arial"/>
         </w:rPr>
       </w:pPr>
+      <w:bookmarkStart w:id="0" w:name="_GoBack"/>
+      <w:bookmarkEnd w:id="0"/>
+    </w:p>
+    <w:p>
+      <w:pPr>
+        <w:spacing w:after="0"/>
+        <w:rPr>
+          <w:rFonts w:ascii="Arial" w:hAnsi="Arial" w:cs="Arial"/>
+        </w:rPr>
+      </w:pPr>
       <w:r>
         <w:rPr>
           <w:rFonts w:ascii="Arial" w:hAnsi="Arial" w:cs="Arial"/>
@@ -590,31 +598,7 @@
         <w:rPr>
           <w:rFonts w:ascii="Arial" w:hAnsi="Arial" w:cs="Arial"/>
         </w:rPr>
-        <w:t xml:space="preserve">These are screenshots of the disks, volumes, and </w:t>
-      </w:r>
-      <w:r>
-        <w:rPr>
-          <w:rFonts w:ascii="Arial" w:hAnsi="Arial" w:cs="Arial"/>
-        </w:rPr>
-        <w:t>DISM</w:t>
-      </w:r>
-      <w:r>
-        <w:rPr>
-          <w:rFonts w:ascii="Arial" w:hAnsi="Arial" w:cs="Arial"/>
-        </w:rPr>
-        <w:t xml:space="preserve"> command on the system that I </w:t>
-      </w:r>
-      <w:r>
-        <w:rPr>
-          <w:rFonts w:ascii="Arial" w:hAnsi="Arial" w:cs="Arial"/>
-        </w:rPr>
-        <w:t>applied the image to</w:t>
-      </w:r>
-      <w:r>
-        <w:rPr>
-          <w:rFonts w:ascii="Arial" w:hAnsi="Arial" w:cs="Arial"/>
-        </w:rPr>
-        <w:t>.</w:t>
+        <w:t>These are screenshots of the disks, volumes, and DISM command on the system that I applied the image to.</w:t>
       </w:r>
     </w:p>
     <w:p>

</xml_diff>